<commit_message>
Changes according to Design and Anaylsis missing
</commit_message>
<xml_diff>
--- a/Implementation/Final Report.docx
+++ b/Implementation/Final Report.docx
@@ -19,7 +19,7 @@
       <w:r>
         <w:rPr>
           <w:noProof/>
-          <w:lang w:val="en-US" w:eastAsia="tr-TR"/>
+          <w:lang w:eastAsia="tr-TR"/>
         </w:rPr>
         <w:drawing>
           <wp:inline distT="0" distB="0" distL="0" distR="0">
@@ -1141,8 +1141,159 @@
           <w:szCs w:val="22"/>
           <w:lang w:val="en-US"/>
         </w:rPr>
-        <w:t xml:space="preserve">The project has tried to be implemented according to the design document but some unpredicted circumstances there might be changes. The latest uml and the changes in the design are stated below with their explanation. </w:t>
-      </w:r>
+        <w:t xml:space="preserve">The project has tried to be implemented according to the design document but some unpredicted circumstances there might be changes. The latest </w:t>
+      </w:r>
+      <w:r>
+        <w:rPr>
+          <w:rFonts w:ascii="Arial" w:hAnsi="Arial" w:cs="Arial"/>
+          <w:color w:val="000000"/>
+          <w:sz w:val="22"/>
+          <w:szCs w:val="22"/>
+          <w:lang w:val="en-US"/>
+        </w:rPr>
+        <w:t>class diagram</w:t>
+      </w:r>
+      <w:r>
+        <w:rPr>
+          <w:rFonts w:ascii="Arial" w:hAnsi="Arial" w:cs="Arial"/>
+          <w:color w:val="000000"/>
+          <w:sz w:val="22"/>
+          <w:szCs w:val="22"/>
+          <w:lang w:val="en-US"/>
+        </w:rPr>
+        <w:t xml:space="preserve"> and the changes in the design are state</w:t>
+      </w:r>
+      <w:r>
+        <w:rPr>
+          <w:rFonts w:ascii="Arial" w:hAnsi="Arial" w:cs="Arial"/>
+          <w:color w:val="000000"/>
+          <w:sz w:val="22"/>
+          <w:szCs w:val="22"/>
+          <w:lang w:val="en-US"/>
+        </w:rPr>
+        <w:t>d below.</w:t>
+      </w:r>
+      <w:bookmarkStart w:id="3" w:name="_GoBack"/>
+      <w:bookmarkEnd w:id="3"/>
+    </w:p>
+    <w:p>
+      <w:pPr>
+        <w:rPr>
+          <w:rFonts w:ascii="Times New Roman" w:eastAsia="Times New Roman" w:hAnsi="Times New Roman" w:cs="Times New Roman"/>
+          <w:sz w:val="24"/>
+          <w:szCs w:val="24"/>
+          <w:lang w:val="en-US" w:eastAsia="tr-TR"/>
+        </w:rPr>
+      </w:pPr>
+      <w:r>
+        <w:rPr>
+          <w:lang w:val="en-US"/>
+        </w:rPr>
+        <w:br w:type="page"/>
+      </w:r>
+    </w:p>
+    <w:p>
+      <w:pPr>
+        <w:pStyle w:val="Balk2"/>
+        <w:spacing w:line="360" w:lineRule="auto"/>
+        <w:rPr>
+          <w:lang w:val="en-US"/>
+        </w:rPr>
+      </w:pPr>
+      <w:bookmarkStart w:id="4" w:name="_Toc470338172"/>
+      <w:r>
+        <w:rPr>
+          <w:lang w:val="en-US"/>
+        </w:rPr>
+        <w:lastRenderedPageBreak/>
+        <w:t>Project UML</w:t>
+      </w:r>
+      <w:bookmarkEnd w:id="4"/>
+    </w:p>
+    <w:p>
+      <w:pPr>
+        <w:rPr>
+          <w:lang w:val="en-US"/>
+        </w:rPr>
+      </w:pPr>
+      <w:r>
+        <w:rPr>
+          <w:noProof/>
+          <w:lang w:eastAsia="tr-TR"/>
+        </w:rPr>
+        <w:drawing>
+          <wp:inline distT="0" distB="0" distL="0" distR="0">
+            <wp:extent cx="8490968" cy="5288406"/>
+            <wp:effectExtent l="953" t="0" r="6667" b="6668"/>
+            <wp:docPr id="2" name="Resim 2"/>
+            <wp:cNvGraphicFramePr>
+              <a:graphicFrameLocks xmlns:a="http://schemas.openxmlformats.org/drawingml/2006/main" noChangeAspect="1"/>
+            </wp:cNvGraphicFramePr>
+            <a:graphic xmlns:a="http://schemas.openxmlformats.org/drawingml/2006/main">
+              <a:graphicData uri="http://schemas.openxmlformats.org/drawingml/2006/picture">
+                <pic:pic xmlns:pic="http://schemas.openxmlformats.org/drawingml/2006/picture">
+                  <pic:nvPicPr>
+                    <pic:cNvPr id="2" name="Class Diagram Fınal.jpg"/>
+                    <pic:cNvPicPr/>
+                  </pic:nvPicPr>
+                  <pic:blipFill>
+                    <a:blip r:embed="rId10" cstate="print">
+                      <a:extLst>
+                        <a:ext uri="{28A0092B-C50C-407E-A947-70E740481C1C}">
+                          <a14:useLocalDpi xmlns:a14="http://schemas.microsoft.com/office/drawing/2010/main" val="0"/>
+                        </a:ext>
+                      </a:extLst>
+                    </a:blip>
+                    <a:stretch>
+                      <a:fillRect/>
+                    </a:stretch>
+                  </pic:blipFill>
+                  <pic:spPr>
+                    <a:xfrm rot="16200000">
+                      <a:off x="0" y="0"/>
+                      <a:ext cx="8509866" cy="5300176"/>
+                    </a:xfrm>
+                    <a:prstGeom prst="rect">
+                      <a:avLst/>
+                    </a:prstGeom>
+                  </pic:spPr>
+                </pic:pic>
+              </a:graphicData>
+            </a:graphic>
+          </wp:inline>
+        </w:drawing>
+      </w:r>
+      <w:r>
+        <w:rPr>
+          <w:lang w:val="en-US"/>
+        </w:rPr>
+        <w:br w:type="page"/>
+      </w:r>
+    </w:p>
+    <w:p>
+      <w:pPr>
+        <w:spacing w:line="360" w:lineRule="auto"/>
+        <w:rPr>
+          <w:lang w:val="en-US"/>
+        </w:rPr>
+      </w:pPr>
+    </w:p>
+    <w:p>
+      <w:pPr>
+        <w:pStyle w:val="Balk2"/>
+        <w:spacing w:line="360" w:lineRule="auto"/>
+        <w:rPr>
+          <w:lang w:val="en-US"/>
+        </w:rPr>
+      </w:pPr>
+      <w:bookmarkStart w:id="5" w:name="_Toc470338173"/>
+      <w:r>
+        <w:rPr>
+          <w:lang w:val="en-US"/>
+        </w:rPr>
+        <w:t>Changes to the Design Document</w:t>
+      </w:r>
+      <w:bookmarkEnd w:id="5"/>
     </w:p>
     <w:p>
       <w:pPr>
@@ -1152,57 +1303,6 @@
           <w:lang w:val="en-US"/>
         </w:rPr>
       </w:pPr>
-    </w:p>
-    <w:p>
-      <w:pPr>
-        <w:pStyle w:val="Balk2"/>
-        <w:spacing w:line="360" w:lineRule="auto"/>
-        <w:rPr>
-          <w:lang w:val="en-US"/>
-        </w:rPr>
-      </w:pPr>
-      <w:bookmarkStart w:id="3" w:name="_Toc470338172"/>
-      <w:r>
-        <w:rPr>
-          <w:lang w:val="en-US"/>
-        </w:rPr>
-        <w:t>Project UML</w:t>
-      </w:r>
-      <w:bookmarkEnd w:id="3"/>
-    </w:p>
-    <w:p>
-      <w:pPr>
-        <w:spacing w:line="360" w:lineRule="auto"/>
-        <w:rPr>
-          <w:lang w:val="en-US"/>
-        </w:rPr>
-      </w:pPr>
-    </w:p>
-    <w:p>
-      <w:pPr>
-        <w:pStyle w:val="Balk2"/>
-        <w:spacing w:line="360" w:lineRule="auto"/>
-        <w:rPr>
-          <w:lang w:val="en-US"/>
-        </w:rPr>
-      </w:pPr>
-      <w:bookmarkStart w:id="4" w:name="_Toc470338173"/>
-      <w:r>
-        <w:rPr>
-          <w:lang w:val="en-US"/>
-        </w:rPr>
-        <w:t>Changes to the Design Document</w:t>
-      </w:r>
-      <w:bookmarkEnd w:id="4"/>
-    </w:p>
-    <w:p>
-      <w:pPr>
-        <w:pStyle w:val="NormalWeb"/>
-        <w:spacing w:before="0" w:beforeAutospacing="0" w:after="0" w:afterAutospacing="0" w:line="360" w:lineRule="auto"/>
-        <w:rPr>
-          <w:lang w:val="en-US"/>
-        </w:rPr>
-      </w:pPr>
       <w:r>
         <w:rPr>
           <w:rFonts w:ascii="Arial" w:hAnsi="Arial" w:cs="Arial"/>
@@ -1213,8 +1313,24 @@
         </w:rPr>
         <w:t xml:space="preserve">The design document, although predicted well, required some unpredicted changes which are stated bellow. </w:t>
       </w:r>
-      <w:bookmarkStart w:id="5" w:name="_GoBack"/>
-      <w:bookmarkEnd w:id="5"/>
+    </w:p>
+    <w:p>
+      <w:pPr>
+        <w:rPr>
+          <w:rFonts w:asciiTheme="majorHAnsi" w:eastAsiaTheme="majorEastAsia" w:hAnsiTheme="majorHAnsi" w:cstheme="majorBidi"/>
+          <w:color w:val="2E74B5" w:themeColor="accent1" w:themeShade="BF"/>
+          <w:sz w:val="32"/>
+          <w:szCs w:val="32"/>
+          <w:lang w:val="en-US"/>
+        </w:rPr>
+      </w:pPr>
+      <w:bookmarkStart w:id="6" w:name="_Toc470338174"/>
+      <w:r>
+        <w:rPr>
+          <w:lang w:val="en-US"/>
+        </w:rPr>
+        <w:br w:type="page"/>
+      </w:r>
     </w:p>
     <w:p>
       <w:pPr>
@@ -1224,7 +1340,6 @@
           <w:lang w:val="en-US"/>
         </w:rPr>
       </w:pPr>
-      <w:bookmarkStart w:id="6" w:name="_Toc470338174"/>
       <w:r>
         <w:rPr>
           <w:lang w:val="en-US"/>
@@ -1328,17 +1443,7 @@
           <w:lang w:val="en-US" w:eastAsia="tr-TR"/>
         </w:rPr>
         <w:tab/>
-        <w:t>Academic W</w:t>
-      </w:r>
-      <w:r>
-        <w:rPr>
-          <w:rFonts w:eastAsia="Times New Roman" w:cstheme="minorHAnsi"/>
-          <w:color w:val="000000"/>
-          <w:sz w:val="24"/>
-          <w:szCs w:val="24"/>
-          <w:lang w:val="en-US" w:eastAsia="tr-TR"/>
-        </w:rPr>
-        <w:t>arfare is a tower defense game which consists of different weapons, enemies and 3 maps. Game is implemented in a wave system. Players should protect their towers until the wave ends.</w:t>
+        <w:t>Academic Warfare is a tower defense game which consists of different weapons, enemies and 3 maps. Game is implemented in a wave system. Players should protect their towers until the wave ends.</w:t>
       </w:r>
       <w:r>
         <w:t xml:space="preserve"> </w:t>
@@ -1642,7 +1747,7 @@
         </w:rPr>
         <w:t>The Standard Java Runtime Environment (JRE) must be installed before installing the game. To download: </w:t>
       </w:r>
-      <w:hyperlink r:id="rId10" w:history="1">
+      <w:hyperlink r:id="rId11" w:history="1">
         <w:r>
           <w:rPr>
             <w:rFonts w:eastAsia="Times New Roman" w:cstheme="minorHAnsi"/>
@@ -2721,7 +2826,7 @@
                     </pic:cNvPicPr>
                   </pic:nvPicPr>
                   <pic:blipFill>
-                    <a:blip r:embed="rId11" cstate="print">
+                    <a:blip r:embed="rId12" cstate="print">
                       <a:extLst>
                         <a:ext uri="{28A0092B-C50C-407E-A947-70E740481C1C}">
                           <a14:useLocalDpi xmlns:a14="http://schemas.microsoft.com/office/drawing/2010/main" val="0"/>
@@ -2888,7 +2993,7 @@
                     </pic:cNvPicPr>
                   </pic:nvPicPr>
                   <pic:blipFill>
-                    <a:blip r:embed="rId12" cstate="print">
+                    <a:blip r:embed="rId13" cstate="print">
                       <a:extLst>
                         <a:ext uri="{28A0092B-C50C-407E-A947-70E740481C1C}">
                           <a14:useLocalDpi xmlns:a14="http://schemas.microsoft.com/office/drawing/2010/main" val="0"/>
@@ -3047,7 +3152,7 @@
                     </pic:cNvPicPr>
                   </pic:nvPicPr>
                   <pic:blipFill>
-                    <a:blip r:embed="rId13" cstate="print">
+                    <a:blip r:embed="rId14" cstate="print">
                       <a:extLst>
                         <a:ext uri="{28A0092B-C50C-407E-A947-70E740481C1C}">
                           <a14:useLocalDpi xmlns:a14="http://schemas.microsoft.com/office/drawing/2010/main" val="0"/>
@@ -3180,7 +3285,7 @@
                     </pic:cNvPicPr>
                   </pic:nvPicPr>
                   <pic:blipFill>
-                    <a:blip r:embed="rId14">
+                    <a:blip r:embed="rId15">
                       <a:extLst>
                         <a:ext uri="{28A0092B-C50C-407E-A947-70E740481C1C}">
                           <a14:useLocalDpi xmlns:a14="http://schemas.microsoft.com/office/drawing/2010/main" val="0"/>
@@ -3363,7 +3468,7 @@
                     </pic:cNvPicPr>
                   </pic:nvPicPr>
                   <pic:blipFill>
-                    <a:blip r:embed="rId15">
+                    <a:blip r:embed="rId16">
                       <a:extLst>
                         <a:ext uri="{28A0092B-C50C-407E-A947-70E740481C1C}">
                           <a14:useLocalDpi xmlns:a14="http://schemas.microsoft.com/office/drawing/2010/main" val="0"/>
@@ -3430,7 +3535,7 @@
                     </pic:cNvPicPr>
                   </pic:nvPicPr>
                   <pic:blipFill>
-                    <a:blip r:embed="rId16">
+                    <a:blip r:embed="rId17">
                       <a:extLst>
                         <a:ext uri="{28A0092B-C50C-407E-A947-70E740481C1C}">
                           <a14:useLocalDpi xmlns:a14="http://schemas.microsoft.com/office/drawing/2010/main" val="0"/>
@@ -3495,7 +3600,7 @@
                     </pic:cNvPicPr>
                   </pic:nvPicPr>
                   <pic:blipFill>
-                    <a:blip r:embed="rId17">
+                    <a:blip r:embed="rId18">
                       <a:extLst>
                         <a:ext uri="{28A0092B-C50C-407E-A947-70E740481C1C}">
                           <a14:useLocalDpi xmlns:a14="http://schemas.microsoft.com/office/drawing/2010/main" val="0"/>
@@ -3560,7 +3665,7 @@
                     </pic:cNvPicPr>
                   </pic:nvPicPr>
                   <pic:blipFill>
-                    <a:blip r:embed="rId18">
+                    <a:blip r:embed="rId19">
                       <a:extLst>
                         <a:ext uri="{28A0092B-C50C-407E-A947-70E740481C1C}">
                           <a14:useLocalDpi xmlns:a14="http://schemas.microsoft.com/office/drawing/2010/main" val="0"/>
@@ -3628,7 +3733,7 @@
                     </pic:cNvPicPr>
                   </pic:nvPicPr>
                   <pic:blipFill>
-                    <a:blip r:embed="rId19">
+                    <a:blip r:embed="rId20">
                       <a:extLst>
                         <a:ext uri="{28A0092B-C50C-407E-A947-70E740481C1C}">
                           <a14:useLocalDpi xmlns:a14="http://schemas.microsoft.com/office/drawing/2010/main" val="0"/>
@@ -3696,7 +3801,7 @@
                     </pic:cNvPicPr>
                   </pic:nvPicPr>
                   <pic:blipFill>
-                    <a:blip r:embed="rId20">
+                    <a:blip r:embed="rId21">
                       <a:extLst>
                         <a:ext uri="{28A0092B-C50C-407E-A947-70E740481C1C}">
                           <a14:useLocalDpi xmlns:a14="http://schemas.microsoft.com/office/drawing/2010/main" val="0"/>
@@ -3764,7 +3869,7 @@
                     </pic:cNvPicPr>
                   </pic:nvPicPr>
                   <pic:blipFill>
-                    <a:blip r:embed="rId21">
+                    <a:blip r:embed="rId22">
                       <a:extLst>
                         <a:ext uri="{28A0092B-C50C-407E-A947-70E740481C1C}">
                           <a14:useLocalDpi xmlns:a14="http://schemas.microsoft.com/office/drawing/2010/main" val="0"/>
@@ -3893,79 +3998,6 @@
                 <pic:pic xmlns:pic="http://schemas.openxmlformats.org/drawingml/2006/picture">
                   <pic:nvPicPr>
                     <pic:cNvPr id="0" name="Picture 890" descr="C:\Users\onur.elbirlik\Desktop\Graphics\normal.png"/>
-                    <pic:cNvPicPr>
-                      <a:picLocks noChangeAspect="1" noChangeArrowheads="1"/>
-                    </pic:cNvPicPr>
-                  </pic:nvPicPr>
-                  <pic:blipFill>
-                    <a:blip r:embed="rId22" cstate="print">
-                      <a:extLst>
-                        <a:ext uri="{28A0092B-C50C-407E-A947-70E740481C1C}">
-                          <a14:useLocalDpi xmlns:a14="http://schemas.microsoft.com/office/drawing/2010/main" val="0"/>
-                        </a:ext>
-                      </a:extLst>
-                    </a:blip>
-                    <a:srcRect/>
-                    <a:stretch>
-                      <a:fillRect/>
-                    </a:stretch>
-                  </pic:blipFill>
-                  <pic:spPr bwMode="auto">
-                    <a:xfrm>
-                      <a:off x="0" y="0"/>
-                      <a:ext cx="390525" cy="390525"/>
-                    </a:xfrm>
-                    <a:prstGeom prst="rect">
-                      <a:avLst/>
-                    </a:prstGeom>
-                    <a:noFill/>
-                    <a:ln>
-                      <a:noFill/>
-                    </a:ln>
-                  </pic:spPr>
-                </pic:pic>
-              </a:graphicData>
-            </a:graphic>
-          </wp:inline>
-        </w:drawing>
-      </w:r>
-      <w:r>
-        <w:rPr>
-          <w:rFonts w:ascii="Times New Roman" w:eastAsia="Times New Roman" w:hAnsi="Times New Roman" w:cs="Times New Roman"/>
-          <w:snapToGrid w:val="0"/>
-          <w:color w:val="000000"/>
-          <w:w w:val="0"/>
-          <w:sz w:val="0"/>
-          <w:szCs w:val="0"/>
-          <w:u w:color="000000"/>
-          <w:bdr w:val="none" w:sz="0" w:space="0" w:color="000000"/>
-          <w:shd w:val="clear" w:color="000000" w:fill="000000"/>
-          <w:lang w:val="x-none" w:eastAsia="x-none" w:bidi="x-none"/>
-        </w:rPr>
-        <w:t xml:space="preserve"> </w:t>
-      </w:r>
-      <w:r>
-        <w:rPr>
-          <w:rFonts w:eastAsia="Times New Roman" w:cstheme="minorHAnsi"/>
-          <w:noProof/>
-          <w:color w:val="000000"/>
-          <w:sz w:val="24"/>
-          <w:szCs w:val="24"/>
-          <w:lang w:eastAsia="tr-TR"/>
-        </w:rPr>
-        <w:drawing>
-          <wp:inline distT="0" distB="0" distL="0" distR="0" wp14:anchorId="62D475E6" wp14:editId="0BBBF6E3">
-            <wp:extent cx="390525" cy="390525"/>
-            <wp:effectExtent l="0" t="0" r="9525" b="9525"/>
-            <wp:docPr id="35" name="Picture 35" descr="C:\Users\onur.elbirlik\Desktop\Graphics\normal-dış.png"/>
-            <wp:cNvGraphicFramePr>
-              <a:graphicFrameLocks xmlns:a="http://schemas.openxmlformats.org/drawingml/2006/main" noChangeAspect="1"/>
-            </wp:cNvGraphicFramePr>
-            <a:graphic xmlns:a="http://schemas.openxmlformats.org/drawingml/2006/main">
-              <a:graphicData uri="http://schemas.openxmlformats.org/drawingml/2006/picture">
-                <pic:pic xmlns:pic="http://schemas.openxmlformats.org/drawingml/2006/picture">
-                  <pic:nvPicPr>
-                    <pic:cNvPr id="0" name="Picture 891" descr="C:\Users\onur.elbirlik\Desktop\Graphics\normal-dış.png"/>
                     <pic:cNvPicPr>
                       <a:picLocks noChangeAspect="1" noChangeArrowheads="1"/>
                     </pic:cNvPicPr>
@@ -4002,11 +4034,7 @@
           </wp:inline>
         </w:drawing>
       </w:r>
-    </w:p>
-    <w:p>
-      <w:pPr>
-        <w:spacing w:after="0" w:line="240" w:lineRule="auto"/>
-        <w:jc w:val="both"/>
+      <w:r>
         <w:rPr>
           <w:rFonts w:ascii="Times New Roman" w:eastAsia="Times New Roman" w:hAnsi="Times New Roman" w:cs="Times New Roman"/>
           <w:snapToGrid w:val="0"/>
@@ -4019,122 +4047,8 @@
           <w:shd w:val="clear" w:color="000000" w:fill="000000"/>
           <w:lang w:val="x-none" w:eastAsia="x-none" w:bidi="x-none"/>
         </w:rPr>
-      </w:pPr>
-    </w:p>
-    <w:p>
-      <w:pPr>
-        <w:spacing w:after="0" w:line="240" w:lineRule="auto"/>
-        <w:jc w:val="both"/>
-        <w:rPr>
-          <w:rFonts w:ascii="Times New Roman" w:eastAsia="Times New Roman" w:hAnsi="Times New Roman" w:cs="Times New Roman"/>
-          <w:snapToGrid w:val="0"/>
-          <w:color w:val="000000"/>
-          <w:w w:val="0"/>
-          <w:sz w:val="0"/>
-          <w:szCs w:val="0"/>
-          <w:u w:color="000000"/>
-          <w:bdr w:val="none" w:sz="0" w:space="0" w:color="000000"/>
-          <w:shd w:val="clear" w:color="000000" w:fill="000000"/>
-          <w:lang w:val="x-none" w:eastAsia="x-none" w:bidi="x-none"/>
-        </w:rPr>
-      </w:pPr>
-    </w:p>
-    <w:p>
-      <w:pPr>
-        <w:spacing w:after="0" w:line="240" w:lineRule="auto"/>
-        <w:jc w:val="both"/>
-        <w:rPr>
-          <w:rFonts w:ascii="Times New Roman" w:eastAsia="Times New Roman" w:hAnsi="Times New Roman" w:cs="Times New Roman"/>
-          <w:snapToGrid w:val="0"/>
-          <w:color w:val="000000"/>
-          <w:w w:val="0"/>
-          <w:sz w:val="0"/>
-          <w:szCs w:val="0"/>
-          <w:u w:color="000000"/>
-          <w:bdr w:val="none" w:sz="0" w:space="0" w:color="000000"/>
-          <w:shd w:val="clear" w:color="000000" w:fill="000000"/>
-          <w:lang w:val="x-none" w:eastAsia="x-none" w:bidi="x-none"/>
-        </w:rPr>
-      </w:pPr>
-    </w:p>
-    <w:p>
-      <w:pPr>
-        <w:spacing w:after="0" w:line="240" w:lineRule="auto"/>
-        <w:jc w:val="both"/>
-        <w:rPr>
-          <w:rFonts w:ascii="Times New Roman" w:eastAsia="Times New Roman" w:hAnsi="Times New Roman" w:cs="Times New Roman"/>
-          <w:snapToGrid w:val="0"/>
-          <w:color w:val="000000"/>
-          <w:w w:val="0"/>
-          <w:sz w:val="0"/>
-          <w:szCs w:val="0"/>
-          <w:u w:color="000000"/>
-          <w:bdr w:val="none" w:sz="0" w:space="0" w:color="000000"/>
-          <w:shd w:val="clear" w:color="000000" w:fill="000000"/>
-          <w:lang w:val="x-none" w:eastAsia="x-none" w:bidi="x-none"/>
-        </w:rPr>
-      </w:pPr>
-    </w:p>
-    <w:p>
-      <w:pPr>
-        <w:spacing w:after="0" w:line="240" w:lineRule="auto"/>
-        <w:jc w:val="both"/>
-        <w:rPr>
-          <w:rFonts w:eastAsia="Times New Roman" w:cstheme="minorHAnsi"/>
-          <w:b/>
-          <w:color w:val="000000"/>
-          <w:sz w:val="24"/>
-          <w:szCs w:val="24"/>
-          <w:lang w:eastAsia="tr-TR"/>
-        </w:rPr>
-      </w:pPr>
-      <w:r>
-        <w:rPr>
-          <w:rFonts w:eastAsia="Times New Roman" w:cstheme="minorHAnsi"/>
-          <w:b/>
-          <w:color w:val="000000"/>
-          <w:sz w:val="24"/>
-          <w:szCs w:val="24"/>
-          <w:lang w:eastAsia="tr-TR"/>
-        </w:rPr>
-        <w:t>Snow Terrain</w:t>
-      </w:r>
-    </w:p>
-    <w:p>
-      <w:pPr>
-        <w:spacing w:after="0" w:line="240" w:lineRule="auto"/>
-        <w:jc w:val="both"/>
-        <w:rPr>
-          <w:rFonts w:eastAsia="Times New Roman" w:cstheme="minorHAnsi"/>
-          <w:color w:val="000000"/>
-          <w:sz w:val="24"/>
-          <w:szCs w:val="24"/>
-          <w:lang w:eastAsia="tr-TR"/>
-        </w:rPr>
-      </w:pPr>
-      <w:r>
-        <w:rPr>
-          <w:rFonts w:eastAsia="Times New Roman" w:cstheme="minorHAnsi"/>
-          <w:color w:val="000000"/>
-          <w:sz w:val="24"/>
-          <w:szCs w:val="24"/>
-          <w:lang w:eastAsia="tr-TR"/>
-        </w:rPr>
-        <w:t>The Snow terrain’s road is icy and is hard for the enemies to move, so their speed is dropped by %10 in this terrain.</w:t>
-      </w:r>
-    </w:p>
-    <w:p>
-      <w:pPr>
-        <w:spacing w:after="0" w:line="240" w:lineRule="auto"/>
-        <w:jc w:val="both"/>
-        <w:rPr>
-          <w:rFonts w:eastAsia="Times New Roman" w:cstheme="minorHAnsi"/>
-          <w:color w:val="000000"/>
-          <w:sz w:val="24"/>
-          <w:szCs w:val="24"/>
-          <w:lang w:eastAsia="tr-TR"/>
-        </w:rPr>
-      </w:pPr>
+        <w:t xml:space="preserve"> </w:t>
+      </w:r>
       <w:r>
         <w:rPr>
           <w:rFonts w:eastAsia="Times New Roman" w:cstheme="minorHAnsi"/>
@@ -4145,10 +4059,10 @@
           <w:lang w:eastAsia="tr-TR"/>
         </w:rPr>
         <w:drawing>
-          <wp:inline distT="0" distB="0" distL="0" distR="0" wp14:anchorId="44FB1F62" wp14:editId="70EFBFED">
+          <wp:inline distT="0" distB="0" distL="0" distR="0" wp14:anchorId="62D475E6" wp14:editId="0BBBF6E3">
             <wp:extent cx="390525" cy="390525"/>
             <wp:effectExtent l="0" t="0" r="9525" b="9525"/>
-            <wp:docPr id="36" name="Picture 36" descr="C:\Users\onur.elbirlik\Desktop\Graphics\buz.png"/>
+            <wp:docPr id="35" name="Picture 35" descr="C:\Users\onur.elbirlik\Desktop\Graphics\normal-dış.png"/>
             <wp:cNvGraphicFramePr>
               <a:graphicFrameLocks xmlns:a="http://schemas.openxmlformats.org/drawingml/2006/main" noChangeAspect="1"/>
             </wp:cNvGraphicFramePr>
@@ -4156,7 +4070,7 @@
               <a:graphicData uri="http://schemas.openxmlformats.org/drawingml/2006/picture">
                 <pic:pic xmlns:pic="http://schemas.openxmlformats.org/drawingml/2006/picture">
                   <pic:nvPicPr>
-                    <pic:cNvPr id="0" name="Picture 892" descr="C:\Users\onur.elbirlik\Desktop\Graphics\buz.png"/>
+                    <pic:cNvPr id="0" name="Picture 891" descr="C:\Users\onur.elbirlik\Desktop\Graphics\normal-dış.png"/>
                     <pic:cNvPicPr>
                       <a:picLocks noChangeAspect="1" noChangeArrowheads="1"/>
                     </pic:cNvPicPr>
@@ -4193,7 +4107,11 @@
           </wp:inline>
         </w:drawing>
       </w:r>
-      <w:r>
+    </w:p>
+    <w:p>
+      <w:pPr>
+        <w:spacing w:after="0" w:line="240" w:lineRule="auto"/>
+        <w:jc w:val="both"/>
         <w:rPr>
           <w:rFonts w:ascii="Times New Roman" w:eastAsia="Times New Roman" w:hAnsi="Times New Roman" w:cs="Times New Roman"/>
           <w:snapToGrid w:val="0"/>
@@ -4206,8 +4124,122 @@
           <w:shd w:val="clear" w:color="000000" w:fill="000000"/>
           <w:lang w:val="x-none" w:eastAsia="x-none" w:bidi="x-none"/>
         </w:rPr>
-        <w:t xml:space="preserve"> </w:t>
-      </w:r>
+      </w:pPr>
+    </w:p>
+    <w:p>
+      <w:pPr>
+        <w:spacing w:after="0" w:line="240" w:lineRule="auto"/>
+        <w:jc w:val="both"/>
+        <w:rPr>
+          <w:rFonts w:ascii="Times New Roman" w:eastAsia="Times New Roman" w:hAnsi="Times New Roman" w:cs="Times New Roman"/>
+          <w:snapToGrid w:val="0"/>
+          <w:color w:val="000000"/>
+          <w:w w:val="0"/>
+          <w:sz w:val="0"/>
+          <w:szCs w:val="0"/>
+          <w:u w:color="000000"/>
+          <w:bdr w:val="none" w:sz="0" w:space="0" w:color="000000"/>
+          <w:shd w:val="clear" w:color="000000" w:fill="000000"/>
+          <w:lang w:val="x-none" w:eastAsia="x-none" w:bidi="x-none"/>
+        </w:rPr>
+      </w:pPr>
+    </w:p>
+    <w:p>
+      <w:pPr>
+        <w:spacing w:after="0" w:line="240" w:lineRule="auto"/>
+        <w:jc w:val="both"/>
+        <w:rPr>
+          <w:rFonts w:ascii="Times New Roman" w:eastAsia="Times New Roman" w:hAnsi="Times New Roman" w:cs="Times New Roman"/>
+          <w:snapToGrid w:val="0"/>
+          <w:color w:val="000000"/>
+          <w:w w:val="0"/>
+          <w:sz w:val="0"/>
+          <w:szCs w:val="0"/>
+          <w:u w:color="000000"/>
+          <w:bdr w:val="none" w:sz="0" w:space="0" w:color="000000"/>
+          <w:shd w:val="clear" w:color="000000" w:fill="000000"/>
+          <w:lang w:val="x-none" w:eastAsia="x-none" w:bidi="x-none"/>
+        </w:rPr>
+      </w:pPr>
+    </w:p>
+    <w:p>
+      <w:pPr>
+        <w:spacing w:after="0" w:line="240" w:lineRule="auto"/>
+        <w:jc w:val="both"/>
+        <w:rPr>
+          <w:rFonts w:ascii="Times New Roman" w:eastAsia="Times New Roman" w:hAnsi="Times New Roman" w:cs="Times New Roman"/>
+          <w:snapToGrid w:val="0"/>
+          <w:color w:val="000000"/>
+          <w:w w:val="0"/>
+          <w:sz w:val="0"/>
+          <w:szCs w:val="0"/>
+          <w:u w:color="000000"/>
+          <w:bdr w:val="none" w:sz="0" w:space="0" w:color="000000"/>
+          <w:shd w:val="clear" w:color="000000" w:fill="000000"/>
+          <w:lang w:val="x-none" w:eastAsia="x-none" w:bidi="x-none"/>
+        </w:rPr>
+      </w:pPr>
+    </w:p>
+    <w:p>
+      <w:pPr>
+        <w:spacing w:after="0" w:line="240" w:lineRule="auto"/>
+        <w:jc w:val="both"/>
+        <w:rPr>
+          <w:rFonts w:eastAsia="Times New Roman" w:cstheme="minorHAnsi"/>
+          <w:b/>
+          <w:color w:val="000000"/>
+          <w:sz w:val="24"/>
+          <w:szCs w:val="24"/>
+          <w:lang w:eastAsia="tr-TR"/>
+        </w:rPr>
+      </w:pPr>
+      <w:r>
+        <w:rPr>
+          <w:rFonts w:eastAsia="Times New Roman" w:cstheme="minorHAnsi"/>
+          <w:b/>
+          <w:color w:val="000000"/>
+          <w:sz w:val="24"/>
+          <w:szCs w:val="24"/>
+          <w:lang w:eastAsia="tr-TR"/>
+        </w:rPr>
+        <w:t>Snow Terrain</w:t>
+      </w:r>
+    </w:p>
+    <w:p>
+      <w:pPr>
+        <w:spacing w:after="0" w:line="240" w:lineRule="auto"/>
+        <w:jc w:val="both"/>
+        <w:rPr>
+          <w:rFonts w:eastAsia="Times New Roman" w:cstheme="minorHAnsi"/>
+          <w:color w:val="000000"/>
+          <w:sz w:val="24"/>
+          <w:szCs w:val="24"/>
+          <w:lang w:eastAsia="tr-TR"/>
+        </w:rPr>
+      </w:pPr>
+      <w:r>
+        <w:rPr>
+          <w:rFonts w:eastAsia="Times New Roman" w:cstheme="minorHAnsi"/>
+          <w:color w:val="000000"/>
+          <w:sz w:val="24"/>
+          <w:szCs w:val="24"/>
+          <w:lang w:eastAsia="tr-TR"/>
+        </w:rPr>
+        <w:t>The Snow terrain’s road is icy and is hard for the enemies to move, so their speed is dropped by %10 in this terrain.</w:t>
+      </w:r>
+    </w:p>
+    <w:p>
+      <w:pPr>
+        <w:spacing w:after="0" w:line="240" w:lineRule="auto"/>
+        <w:jc w:val="both"/>
+        <w:rPr>
+          <w:rFonts w:eastAsia="Times New Roman" w:cstheme="minorHAnsi"/>
+          <w:color w:val="000000"/>
+          <w:sz w:val="24"/>
+          <w:szCs w:val="24"/>
+          <w:lang w:eastAsia="tr-TR"/>
+        </w:rPr>
+      </w:pPr>
       <w:r>
         <w:rPr>
           <w:rFonts w:eastAsia="Times New Roman" w:cstheme="minorHAnsi"/>
@@ -4218,10 +4250,10 @@
           <w:lang w:eastAsia="tr-TR"/>
         </w:rPr>
         <w:drawing>
-          <wp:inline distT="0" distB="0" distL="0" distR="0" wp14:anchorId="38A2D252" wp14:editId="596B6AEE">
+          <wp:inline distT="0" distB="0" distL="0" distR="0" wp14:anchorId="44FB1F62" wp14:editId="70EFBFED">
             <wp:extent cx="390525" cy="390525"/>
             <wp:effectExtent l="0" t="0" r="9525" b="9525"/>
-            <wp:docPr id="37" name="Picture 37" descr="C:\Users\onur.elbirlik\Desktop\Graphics\buz-dış.png"/>
+            <wp:docPr id="36" name="Picture 36" descr="C:\Users\onur.elbirlik\Desktop\Graphics\buz.png"/>
             <wp:cNvGraphicFramePr>
               <a:graphicFrameLocks xmlns:a="http://schemas.openxmlformats.org/drawingml/2006/main" noChangeAspect="1"/>
             </wp:cNvGraphicFramePr>
@@ -4229,7 +4261,7 @@
               <a:graphicData uri="http://schemas.openxmlformats.org/drawingml/2006/picture">
                 <pic:pic xmlns:pic="http://schemas.openxmlformats.org/drawingml/2006/picture">
                   <pic:nvPicPr>
-                    <pic:cNvPr id="0" name="Picture 893" descr="C:\Users\onur.elbirlik\Desktop\Graphics\buz-dış.png"/>
+                    <pic:cNvPr id="0" name="Picture 892" descr="C:\Users\onur.elbirlik\Desktop\Graphics\buz.png"/>
                     <pic:cNvPicPr>
                       <a:picLocks noChangeAspect="1" noChangeArrowheads="1"/>
                     </pic:cNvPicPr>
@@ -4266,6 +4298,79 @@
           </wp:inline>
         </w:drawing>
       </w:r>
+      <w:r>
+        <w:rPr>
+          <w:rFonts w:ascii="Times New Roman" w:eastAsia="Times New Roman" w:hAnsi="Times New Roman" w:cs="Times New Roman"/>
+          <w:snapToGrid w:val="0"/>
+          <w:color w:val="000000"/>
+          <w:w w:val="0"/>
+          <w:sz w:val="0"/>
+          <w:szCs w:val="0"/>
+          <w:u w:color="000000"/>
+          <w:bdr w:val="none" w:sz="0" w:space="0" w:color="000000"/>
+          <w:shd w:val="clear" w:color="000000" w:fill="000000"/>
+          <w:lang w:val="x-none" w:eastAsia="x-none" w:bidi="x-none"/>
+        </w:rPr>
+        <w:t xml:space="preserve"> </w:t>
+      </w:r>
+      <w:r>
+        <w:rPr>
+          <w:rFonts w:eastAsia="Times New Roman" w:cstheme="minorHAnsi"/>
+          <w:noProof/>
+          <w:color w:val="000000"/>
+          <w:sz w:val="24"/>
+          <w:szCs w:val="24"/>
+          <w:lang w:eastAsia="tr-TR"/>
+        </w:rPr>
+        <w:drawing>
+          <wp:inline distT="0" distB="0" distL="0" distR="0" wp14:anchorId="38A2D252" wp14:editId="596B6AEE">
+            <wp:extent cx="390525" cy="390525"/>
+            <wp:effectExtent l="0" t="0" r="9525" b="9525"/>
+            <wp:docPr id="37" name="Picture 37" descr="C:\Users\onur.elbirlik\Desktop\Graphics\buz-dış.png"/>
+            <wp:cNvGraphicFramePr>
+              <a:graphicFrameLocks xmlns:a="http://schemas.openxmlformats.org/drawingml/2006/main" noChangeAspect="1"/>
+            </wp:cNvGraphicFramePr>
+            <a:graphic xmlns:a="http://schemas.openxmlformats.org/drawingml/2006/main">
+              <a:graphicData uri="http://schemas.openxmlformats.org/drawingml/2006/picture">
+                <pic:pic xmlns:pic="http://schemas.openxmlformats.org/drawingml/2006/picture">
+                  <pic:nvPicPr>
+                    <pic:cNvPr id="0" name="Picture 893" descr="C:\Users\onur.elbirlik\Desktop\Graphics\buz-dış.png"/>
+                    <pic:cNvPicPr>
+                      <a:picLocks noChangeAspect="1" noChangeArrowheads="1"/>
+                    </pic:cNvPicPr>
+                  </pic:nvPicPr>
+                  <pic:blipFill>
+                    <a:blip r:embed="rId26" cstate="print">
+                      <a:extLst>
+                        <a:ext uri="{28A0092B-C50C-407E-A947-70E740481C1C}">
+                          <a14:useLocalDpi xmlns:a14="http://schemas.microsoft.com/office/drawing/2010/main" val="0"/>
+                        </a:ext>
+                      </a:extLst>
+                    </a:blip>
+                    <a:srcRect/>
+                    <a:stretch>
+                      <a:fillRect/>
+                    </a:stretch>
+                  </pic:blipFill>
+                  <pic:spPr bwMode="auto">
+                    <a:xfrm>
+                      <a:off x="0" y="0"/>
+                      <a:ext cx="390525" cy="390525"/>
+                    </a:xfrm>
+                    <a:prstGeom prst="rect">
+                      <a:avLst/>
+                    </a:prstGeom>
+                    <a:noFill/>
+                    <a:ln>
+                      <a:noFill/>
+                    </a:ln>
+                  </pic:spPr>
+                </pic:pic>
+              </a:graphicData>
+            </a:graphic>
+          </wp:inline>
+        </w:drawing>
+      </w:r>
     </w:p>
     <w:p>
       <w:pPr>
@@ -4354,7 +4459,7 @@
                     </pic:cNvPicPr>
                   </pic:nvPicPr>
                   <pic:blipFill>
-                    <a:blip r:embed="rId26" cstate="print">
+                    <a:blip r:embed="rId27" cstate="print">
                       <a:extLst>
                         <a:ext uri="{28A0092B-C50C-407E-A947-70E740481C1C}">
                           <a14:useLocalDpi xmlns:a14="http://schemas.microsoft.com/office/drawing/2010/main" val="0"/>
@@ -4412,7 +4517,7 @@
                     </pic:cNvPicPr>
                   </pic:nvPicPr>
                   <pic:blipFill>
-                    <a:blip r:embed="rId27">
+                    <a:blip r:embed="rId28">
                       <a:extLst>
                         <a:ext uri="{28A0092B-C50C-407E-A947-70E740481C1C}">
                           <a14:useLocalDpi xmlns:a14="http://schemas.microsoft.com/office/drawing/2010/main" val="0"/>
@@ -4566,7 +4671,7 @@
                     </pic:cNvPicPr>
                   </pic:nvPicPr>
                   <pic:blipFill>
-                    <a:blip r:embed="rId28" cstate="print">
+                    <a:blip r:embed="rId29" cstate="print">
                       <a:extLst>
                         <a:ext uri="{28A0092B-C50C-407E-A947-70E740481C1C}">
                           <a14:useLocalDpi xmlns:a14="http://schemas.microsoft.com/office/drawing/2010/main" val="0"/>
@@ -4709,7 +4814,7 @@
                     </pic:cNvPicPr>
                   </pic:nvPicPr>
                   <pic:blipFill>
-                    <a:blip r:embed="rId29" cstate="print">
+                    <a:blip r:embed="rId30" cstate="print">
                       <a:extLst>
                         <a:ext uri="{28A0092B-C50C-407E-A947-70E740481C1C}">
                           <a14:useLocalDpi xmlns:a14="http://schemas.microsoft.com/office/drawing/2010/main" val="0"/>
@@ -4886,7 +4991,7 @@
                     </pic:cNvPicPr>
                   </pic:nvPicPr>
                   <pic:blipFill>
-                    <a:blip r:embed="rId30" cstate="print">
+                    <a:blip r:embed="rId31" cstate="print">
                       <a:extLst>
                         <a:ext uri="{28A0092B-C50C-407E-A947-70E740481C1C}">
                           <a14:useLocalDpi xmlns:a14="http://schemas.microsoft.com/office/drawing/2010/main" val="0"/>
@@ -5040,7 +5145,7 @@
                     </pic:cNvPicPr>
                   </pic:nvPicPr>
                   <pic:blipFill>
-                    <a:blip r:embed="rId31" cstate="print">
+                    <a:blip r:embed="rId32" cstate="print">
                       <a:extLst>
                         <a:ext uri="{28A0092B-C50C-407E-A947-70E740481C1C}">
                           <a14:useLocalDpi xmlns:a14="http://schemas.microsoft.com/office/drawing/2010/main" val="0"/>
@@ -6303,7 +6408,7 @@
         </w:rPr>
         <w:tab/>
       </w:r>
-      <w:hyperlink r:id="rId32" w:history="1">
+      <w:hyperlink r:id="rId33" w:history="1">
         <w:r>
           <w:rPr>
             <w:rStyle w:val="Kpr"/>
@@ -6337,7 +6442,7 @@
         </w:rPr>
         <w:tab/>
       </w:r>
-      <w:hyperlink r:id="rId33" w:history="1">
+      <w:hyperlink r:id="rId34" w:history="1">
         <w:r>
           <w:rPr>
             <w:rStyle w:val="Kpr"/>
@@ -6362,7 +6467,7 @@
           <w:lang w:eastAsia="tr-TR"/>
         </w:rPr>
       </w:pPr>
-      <w:hyperlink r:id="rId34" w:history="1">
+      <w:hyperlink r:id="rId35" w:history="1">
         <w:r>
           <w:rPr>
             <w:rStyle w:val="Kpr"/>
@@ -6387,7 +6492,7 @@
           <w:lang w:eastAsia="tr-TR"/>
         </w:rPr>
       </w:pPr>
-      <w:hyperlink r:id="rId35" w:history="1">
+      <w:hyperlink r:id="rId36" w:history="1">
         <w:r>
           <w:rPr>
             <w:rStyle w:val="Kpr"/>
@@ -6406,17 +6511,7 @@
             <w:szCs w:val="24"/>
             <w:lang w:eastAsia="tr-TR"/>
           </w:rPr>
-          <w:t xml:space="preserve"> </w:t>
-        </w:r>
-        <w:r>
-          <w:rPr>
-            <w:rStyle w:val="Kpr"/>
-            <w:rFonts w:eastAsia="Times New Roman" w:cstheme="minorHAnsi"/>
-            <w:sz w:val="24"/>
-            <w:szCs w:val="24"/>
-            <w:lang w:eastAsia="tr-TR"/>
-          </w:rPr>
-          <w:t>@ug.bilkent.edu.tr</w:t>
+          <w:t xml:space="preserve"> @ug.bilkent.edu.tr</w:t>
         </w:r>
       </w:hyperlink>
     </w:p>
@@ -6535,7 +6630,7 @@
           <w:lang w:eastAsia="tr-TR"/>
         </w:rPr>
       </w:pPr>
-      <w:hyperlink r:id="rId36" w:history="1">
+      <w:hyperlink r:id="rId37" w:history="1">
         <w:r>
           <w:rPr>
             <w:rFonts w:eastAsia="Times New Roman" w:cstheme="minorHAnsi"/>
@@ -6604,7 +6699,7 @@
           <w:lang w:eastAsia="tr-TR"/>
         </w:rPr>
       </w:pPr>
-      <w:hyperlink r:id="rId37" w:history="1">
+      <w:hyperlink r:id="rId38" w:history="1">
         <w:r>
           <w:rPr>
             <w:rFonts w:eastAsia="Times New Roman" w:cstheme="minorHAnsi"/>
@@ -6673,7 +6768,7 @@
           <w:lang w:eastAsia="tr-TR"/>
         </w:rPr>
       </w:pPr>
-      <w:hyperlink r:id="rId38" w:history="1">
+      <w:hyperlink r:id="rId39" w:history="1">
         <w:r>
           <w:rPr>
             <w:rFonts w:eastAsia="Times New Roman" w:cstheme="minorHAnsi"/>
@@ -6742,7 +6837,7 @@
           <w:lang w:eastAsia="tr-TR"/>
         </w:rPr>
       </w:pPr>
-      <w:hyperlink r:id="rId39" w:history="1">
+      <w:hyperlink r:id="rId40" w:history="1">
         <w:r>
           <w:rPr>
             <w:rFonts w:eastAsia="Times New Roman" w:cstheme="minorHAnsi"/>
@@ -6811,7 +6906,7 @@
           <w:lang w:eastAsia="tr-TR"/>
         </w:rPr>
       </w:pPr>
-      <w:hyperlink r:id="rId40" w:history="1">
+      <w:hyperlink r:id="rId41" w:history="1">
         <w:r>
           <w:rPr>
             <w:rFonts w:eastAsia="Times New Roman" w:cstheme="minorHAnsi"/>
@@ -6866,10 +6961,10 @@
       </w:pPr>
     </w:p>
     <w:sectPr>
-      <w:headerReference w:type="default" r:id="rId41"/>
-      <w:footerReference w:type="default" r:id="rId42"/>
-      <w:headerReference w:type="first" r:id="rId43"/>
-      <w:footerReference w:type="first" r:id="rId44"/>
+      <w:headerReference w:type="default" r:id="rId42"/>
+      <w:footerReference w:type="default" r:id="rId43"/>
+      <w:headerReference w:type="first" r:id="rId44"/>
+      <w:footerReference w:type="first" r:id="rId45"/>
       <w:pgSz w:w="11906" w:h="16838"/>
       <w:pgMar w:top="1440" w:right="1440" w:bottom="1440" w:left="1440" w:header="708" w:footer="708" w:gutter="0"/>
       <w:cols w:space="708"/>
@@ -6964,7 +7059,7 @@
             <w:rPr>
               <w:noProof/>
             </w:rPr>
-            <w:t>4</w:t>
+            <w:t>11</w:t>
           </w:r>
           <w:r>
             <w:fldChar w:fldCharType="end"/>
@@ -10374,7 +10469,7 @@
     <w:lsdException w:name="Table Web 2" w:semiHidden="1" w:unhideWhenUsed="1"/>
     <w:lsdException w:name="Table Web 3" w:semiHidden="1" w:unhideWhenUsed="1"/>
     <w:lsdException w:name="Balloon Text" w:semiHidden="1" w:unhideWhenUsed="1"/>
-    <w:lsdException w:name="Table Grid" w:semiHidden="1" w:uiPriority="59" w:unhideWhenUsed="1" w:qFormat="1"/>
+    <w:lsdException w:name="Table Grid" w:uiPriority="59" w:qFormat="1"/>
     <w:lsdException w:name="Table Theme" w:semiHidden="1" w:unhideWhenUsed="1"/>
     <w:lsdException w:name="Placeholder Text" w:semiHidden="1"/>
     <w:lsdException w:name="No Spacing" w:uiPriority="1" w:qFormat="1"/>
@@ -11209,7 +11304,7 @@
 </file>
 
 <file path=customXml/itemProps2.xml><?xml version="1.0" encoding="utf-8"?>
-<ds:datastoreItem xmlns:ds="http://schemas.openxmlformats.org/officeDocument/2006/customXml" ds:itemID="{88BE1F04-1BE9-4EA9-B7E7-13E65932CDB2}">
+<ds:datastoreItem xmlns:ds="http://schemas.openxmlformats.org/officeDocument/2006/customXml" ds:itemID="{3B7EB346-AB89-40E1-969B-0140C42AC9BE}">
   <ds:schemaRefs>
     <ds:schemaRef ds:uri="http://schemas.openxmlformats.org/officeDocument/2006/bibliography"/>
   </ds:schemaRefs>

</xml_diff>